<commit_message>
Loan Accoun module is added
</commit_message>
<xml_diff>
--- a/Shivshakti Self Help Group.docx
+++ b/Shivshakti Self Help Group.docx
@@ -1582,9 +1582,62 @@
           <w:numId w:val="2"/>
         </w:numPr>
       </w:pPr>
-      <w:proofErr w:type="spellStart"/>
-      <w:r>
-        <w:t>Full_amount</w:t>
+      <w:r>
+        <w:t>A</w:t>
+      </w:r>
+      <w:r>
+        <w:t>mount</w:t>
+      </w:r>
+    </w:p>
+    <w:p>
+      <w:pPr>
+        <w:pStyle w:val="ListParagraph"/>
+        <w:numPr>
+          <w:ilvl w:val="1"/>
+          <w:numId w:val="2"/>
+        </w:numPr>
+      </w:pPr>
+      <w:proofErr w:type="spellStart"/>
+      <w:r>
+        <w:rPr>
+          <w:rFonts w:ascii="Courier New" w:hAnsi="Courier New" w:cs="Courier New"/>
+          <w:color w:val="0055AA"/>
+          <w:sz w:val="13"/>
+          <w:szCs w:val="13"/>
+          <w:shd w:val="clear" w:color="auto" w:fill="E5E5E5"/>
+        </w:rPr>
+        <w:t>society_member_id</w:t>
+      </w:r>
+      <w:proofErr w:type="spellEnd"/>
+    </w:p>
+    <w:p>
+      <w:pPr>
+        <w:pStyle w:val="ListParagraph"/>
+        <w:numPr>
+          <w:ilvl w:val="1"/>
+          <w:numId w:val="2"/>
+        </w:numPr>
+      </w:pPr>
+      <w:proofErr w:type="spellStart"/>
+      <w:r>
+        <w:rPr>
+          <w:rFonts w:ascii="Courier New" w:hAnsi="Courier New" w:cs="Courier New"/>
+          <w:color w:val="0055AA"/>
+          <w:sz w:val="13"/>
+          <w:szCs w:val="13"/>
+          <w:shd w:val="clear" w:color="auto" w:fill="E5E5E5"/>
+        </w:rPr>
+        <w:t>society_member_reference_</w:t>
+      </w:r>
+      <w:r>
+        <w:rPr>
+          <w:rFonts w:ascii="Courier New" w:hAnsi="Courier New" w:cs="Courier New"/>
+          <w:color w:val="0055AA"/>
+          <w:sz w:val="13"/>
+          <w:szCs w:val="13"/>
+          <w:shd w:val="clear" w:color="auto" w:fill="E5E5E5"/>
+        </w:rPr>
+        <w:t>id</w:t>
       </w:r>
       <w:proofErr w:type="spellEnd"/>
     </w:p>
@@ -1649,6 +1702,7 @@
       </w:pPr>
       <w:proofErr w:type="spellStart"/>
       <w:r>
+        <w:lastRenderedPageBreak/>
         <w:t>is_delete</w:t>
       </w:r>
       <w:proofErr w:type="spellEnd"/>
@@ -1674,7 +1728,6 @@
         </w:numPr>
       </w:pPr>
       <w:r>
-        <w:lastRenderedPageBreak/>
         <w:t>Status</w:t>
       </w:r>
     </w:p>
@@ -3021,7 +3074,7 @@
   <a:extraClrSchemeLst/>
   <a:extLst>
     <a:ext uri="{05A4C25C-085E-4340-85A3-A5531E510DB2}">
-      <thm15:themeFamily xmlns="" xmlns:thm15="http://schemas.microsoft.com/office/thememl/2012/main" name="Office Theme" id="{62F939B6-93AF-4DB8-9C6B-D6C7DFDC589F}" vid="{4A3C46E8-61CC-4603-A589-7422A47A8E4A}"/>
+      <thm15:themeFamily xmlns:thm15="http://schemas.microsoft.com/office/thememl/2012/main" xmlns="" name="Office Theme" id="{62F939B6-93AF-4DB8-9C6B-D6C7DFDC589F}" vid="{4A3C46E8-61CC-4603-A589-7422A47A8E4A}"/>
     </a:ext>
   </a:extLst>
 </a:theme>

</xml_diff>

<commit_message>
Loan payment module is added
</commit_message>
<xml_diff>
--- a/Shivshakti Self Help Group.docx
+++ b/Shivshakti Self Help Group.docx
@@ -1881,21 +1881,21 @@
       </w:pPr>
       <w:proofErr w:type="spellStart"/>
       <w:r>
-        <w:t>Society_loan_member_id</w:t>
-      </w:r>
-      <w:proofErr w:type="spellEnd"/>
-    </w:p>
-    <w:p>
-      <w:pPr>
-        <w:pStyle w:val="ListParagraph"/>
-        <w:numPr>
-          <w:ilvl w:val="1"/>
-          <w:numId w:val="2"/>
-        </w:numPr>
-      </w:pPr>
-      <w:proofErr w:type="spellStart"/>
-      <w:r>
-        <w:t>Installement_amount</w:t>
+        <w:t>Loan_account_id</w:t>
+      </w:r>
+      <w:proofErr w:type="spellEnd"/>
+    </w:p>
+    <w:p>
+      <w:pPr>
+        <w:pStyle w:val="ListParagraph"/>
+        <w:numPr>
+          <w:ilvl w:val="1"/>
+          <w:numId w:val="2"/>
+        </w:numPr>
+      </w:pPr>
+      <w:proofErr w:type="spellStart"/>
+      <w:r>
+        <w:t>Paid_amount</w:t>
       </w:r>
       <w:proofErr w:type="spellEnd"/>
     </w:p>
@@ -1921,23 +1921,44 @@
           <w:numId w:val="2"/>
         </w:numPr>
       </w:pPr>
+      <w:r>
+        <w:rPr>
+          <w:rFonts w:ascii="Arial" w:hAnsi="Arial" w:cs="Arial"/>
+          <w:color w:val="202124"/>
+          <w:sz w:val="20"/>
+          <w:szCs w:val="20"/>
+          <w:shd w:val="clear" w:color="auto" w:fill="FFFFFF"/>
+        </w:rPr>
+        <w:t>balance </w:t>
+      </w:r>
+    </w:p>
+    <w:p>
+      <w:pPr>
+        <w:pStyle w:val="ListParagraph"/>
+        <w:numPr>
+          <w:ilvl w:val="1"/>
+          <w:numId w:val="2"/>
+        </w:numPr>
+      </w:pPr>
+      <w:proofErr w:type="spellStart"/>
+      <w:r>
+        <w:t>pay_date</w:t>
+      </w:r>
+      <w:proofErr w:type="spellEnd"/>
+    </w:p>
+    <w:p>
+      <w:pPr>
+        <w:pStyle w:val="ListParagraph"/>
+        <w:numPr>
+          <w:ilvl w:val="1"/>
+          <w:numId w:val="2"/>
+        </w:numPr>
+      </w:pPr>
       <w:proofErr w:type="spellStart"/>
       <w:r>
         <w:t>is_delete</w:t>
       </w:r>
       <w:proofErr w:type="spellEnd"/>
-    </w:p>
-    <w:p>
-      <w:pPr>
-        <w:pStyle w:val="ListParagraph"/>
-        <w:numPr>
-          <w:ilvl w:val="1"/>
-          <w:numId w:val="2"/>
-        </w:numPr>
-      </w:pPr>
-      <w:r>
-        <w:t>balance</w:t>
-      </w:r>
     </w:p>
     <w:p>
       <w:pPr>
@@ -3074,7 +3095,7 @@
   <a:extraClrSchemeLst/>
   <a:extLst>
     <a:ext uri="{05A4C25C-085E-4340-85A3-A5531E510DB2}">
-      <thm15:themeFamily xmlns:thm15="http://schemas.microsoft.com/office/thememl/2012/main" xmlns="" name="Office Theme" id="{62F939B6-93AF-4DB8-9C6B-D6C7DFDC589F}" vid="{4A3C46E8-61CC-4603-A589-7422A47A8E4A}"/>
+      <thm15:themeFamily xmlns="" xmlns:thm15="http://schemas.microsoft.com/office/thememl/2012/main" name="Office Theme" id="{62F939B6-93AF-4DB8-9C6B-D6C7DFDC589F}" vid="{4A3C46E8-61CC-4603-A589-7422A47A8E4A}"/>
     </a:ext>
   </a:extLst>
 </a:theme>

</xml_diff>

<commit_message>
User add edit functionality is added
</commit_message>
<xml_diff>
--- a/Shivshakti Self Help Group.docx
+++ b/Shivshakti Self Help Group.docx
@@ -2089,6 +2089,310 @@
         <w:pStyle w:val="ListParagraph"/>
         <w:ind w:left="1440"/>
       </w:pPr>
+    </w:p>
+    <w:p>
+      <w:pPr>
+        <w:pStyle w:val="ListParagraph"/>
+        <w:numPr>
+          <w:ilvl w:val="0"/>
+          <w:numId w:val="2"/>
+        </w:numPr>
+      </w:pPr>
+      <w:r>
+        <w:t>lookup</w:t>
+      </w:r>
+    </w:p>
+    <w:p>
+      <w:pPr>
+        <w:pStyle w:val="ListParagraph"/>
+      </w:pPr>
+    </w:p>
+    <w:p>
+      <w:pPr>
+        <w:pStyle w:val="ListParagraph"/>
+        <w:numPr>
+          <w:ilvl w:val="1"/>
+          <w:numId w:val="2"/>
+        </w:numPr>
+      </w:pPr>
+      <w:r>
+        <w:t>id</w:t>
+      </w:r>
+    </w:p>
+    <w:p>
+      <w:pPr>
+        <w:pStyle w:val="ListParagraph"/>
+        <w:numPr>
+          <w:ilvl w:val="1"/>
+          <w:numId w:val="2"/>
+        </w:numPr>
+      </w:pPr>
+      <w:r>
+        <w:t>title</w:t>
+      </w:r>
+    </w:p>
+    <w:p>
+      <w:pPr>
+        <w:pStyle w:val="ListParagraph"/>
+        <w:numPr>
+          <w:ilvl w:val="1"/>
+          <w:numId w:val="2"/>
+        </w:numPr>
+      </w:pPr>
+      <w:r>
+        <w:t>name</w:t>
+      </w:r>
+    </w:p>
+    <w:p>
+      <w:pPr>
+        <w:pStyle w:val="ListParagraph"/>
+        <w:numPr>
+          <w:ilvl w:val="1"/>
+          <w:numId w:val="2"/>
+        </w:numPr>
+      </w:pPr>
+      <w:r>
+        <w:t>code</w:t>
+      </w:r>
+    </w:p>
+    <w:p>
+      <w:pPr>
+        <w:pStyle w:val="ListParagraph"/>
+        <w:numPr>
+          <w:ilvl w:val="1"/>
+          <w:numId w:val="2"/>
+        </w:numPr>
+      </w:pPr>
+      <w:r>
+        <w:t>type</w:t>
+      </w:r>
+    </w:p>
+    <w:p>
+      <w:pPr>
+        <w:pStyle w:val="ListParagraph"/>
+        <w:numPr>
+          <w:ilvl w:val="1"/>
+          <w:numId w:val="2"/>
+        </w:numPr>
+      </w:pPr>
+      <w:r>
+        <w:t>extra_info1</w:t>
+      </w:r>
+    </w:p>
+    <w:p>
+      <w:pPr>
+        <w:pStyle w:val="ListParagraph"/>
+        <w:numPr>
+          <w:ilvl w:val="1"/>
+          <w:numId w:val="2"/>
+        </w:numPr>
+      </w:pPr>
+      <w:r>
+        <w:t>extra_info2</w:t>
+      </w:r>
+    </w:p>
+    <w:p>
+      <w:pPr>
+        <w:pStyle w:val="ListParagraph"/>
+        <w:numPr>
+          <w:ilvl w:val="1"/>
+          <w:numId w:val="2"/>
+        </w:numPr>
+      </w:pPr>
+      <w:proofErr w:type="spellStart"/>
+      <w:r>
+        <w:t>is_delete</w:t>
+      </w:r>
+      <w:proofErr w:type="spellEnd"/>
+    </w:p>
+    <w:p>
+      <w:pPr>
+        <w:pStyle w:val="ListParagraph"/>
+        <w:numPr>
+          <w:ilvl w:val="1"/>
+          <w:numId w:val="2"/>
+        </w:numPr>
+      </w:pPr>
+      <w:r>
+        <w:t>status</w:t>
+      </w:r>
+    </w:p>
+    <w:p>
+      <w:pPr>
+        <w:pStyle w:val="ListParagraph"/>
+        <w:ind w:left="1440"/>
+      </w:pPr>
+    </w:p>
+    <w:p>
+      <w:pPr>
+        <w:pStyle w:val="ListParagraph"/>
+        <w:numPr>
+          <w:ilvl w:val="0"/>
+          <w:numId w:val="2"/>
+        </w:numPr>
+      </w:pPr>
+      <w:proofErr w:type="spellStart"/>
+      <w:r>
+        <w:lastRenderedPageBreak/>
+        <w:t>user_config</w:t>
+      </w:r>
+      <w:proofErr w:type="spellEnd"/>
+    </w:p>
+    <w:p>
+      <w:pPr>
+        <w:pStyle w:val="ListParagraph"/>
+      </w:pPr>
+    </w:p>
+    <w:p>
+      <w:pPr>
+        <w:pStyle w:val="ListParagraph"/>
+        <w:numPr>
+          <w:ilvl w:val="1"/>
+          <w:numId w:val="2"/>
+        </w:numPr>
+      </w:pPr>
+      <w:proofErr w:type="spellStart"/>
+      <w:r>
+        <w:t>user_id</w:t>
+      </w:r>
+      <w:proofErr w:type="spellEnd"/>
+    </w:p>
+    <w:p>
+      <w:pPr>
+        <w:pStyle w:val="ListParagraph"/>
+        <w:numPr>
+          <w:ilvl w:val="1"/>
+          <w:numId w:val="2"/>
+        </w:numPr>
+      </w:pPr>
+      <w:r>
+        <w:t>society_id</w:t>
+      </w:r>
+    </w:p>
+    <w:p>
+      <w:pPr>
+        <w:pStyle w:val="ListParagraph"/>
+        <w:numPr>
+          <w:ilvl w:val="1"/>
+          <w:numId w:val="2"/>
+        </w:numPr>
+      </w:pPr>
+      <w:proofErr w:type="spellStart"/>
+      <w:r>
+        <w:t>member_id</w:t>
+      </w:r>
+      <w:proofErr w:type="spellEnd"/>
+    </w:p>
+    <w:p>
+      <w:pPr>
+        <w:pStyle w:val="ListParagraph"/>
+        <w:numPr>
+          <w:ilvl w:val="1"/>
+          <w:numId w:val="2"/>
+        </w:numPr>
+      </w:pPr>
+      <w:r>
+        <w:t>information</w:t>
+      </w:r>
+    </w:p>
+    <w:p>
+      <w:pPr>
+        <w:pStyle w:val="ListParagraph"/>
+        <w:numPr>
+          <w:ilvl w:val="1"/>
+          <w:numId w:val="2"/>
+        </w:numPr>
+      </w:pPr>
+      <w:r>
+        <w:t>extra_info1</w:t>
+      </w:r>
+    </w:p>
+    <w:p>
+      <w:pPr>
+        <w:pStyle w:val="ListParagraph"/>
+        <w:numPr>
+          <w:ilvl w:val="1"/>
+          <w:numId w:val="2"/>
+        </w:numPr>
+      </w:pPr>
+      <w:r>
+        <w:t>extra_info2</w:t>
+      </w:r>
+    </w:p>
+    <w:p>
+      <w:pPr>
+        <w:pStyle w:val="ListParagraph"/>
+        <w:numPr>
+          <w:ilvl w:val="1"/>
+          <w:numId w:val="2"/>
+        </w:numPr>
+      </w:pPr>
+      <w:r>
+        <w:t>extra_info3</w:t>
+      </w:r>
+    </w:p>
+    <w:p>
+      <w:pPr>
+        <w:pStyle w:val="ListParagraph"/>
+        <w:numPr>
+          <w:ilvl w:val="1"/>
+          <w:numId w:val="2"/>
+        </w:numPr>
+      </w:pPr>
+      <w:r>
+        <w:t>extra_info4</w:t>
+      </w:r>
+    </w:p>
+    <w:p>
+      <w:pPr>
+        <w:pStyle w:val="ListParagraph"/>
+        <w:numPr>
+          <w:ilvl w:val="1"/>
+          <w:numId w:val="2"/>
+        </w:numPr>
+      </w:pPr>
+      <w:r>
+        <w:t>extra_info5</w:t>
+      </w:r>
+    </w:p>
+    <w:p>
+      <w:pPr>
+        <w:pStyle w:val="ListParagraph"/>
+        <w:numPr>
+          <w:ilvl w:val="1"/>
+          <w:numId w:val="2"/>
+        </w:numPr>
+      </w:pPr>
+      <w:r>
+        <w:t>extra_info6</w:t>
+      </w:r>
+    </w:p>
+    <w:p>
+      <w:pPr>
+        <w:pStyle w:val="ListParagraph"/>
+        <w:numPr>
+          <w:ilvl w:val="1"/>
+          <w:numId w:val="2"/>
+        </w:numPr>
+      </w:pPr>
+      <w:r>
+        <w:t>status</w:t>
+      </w:r>
+    </w:p>
+    <w:p>
+      <w:pPr>
+        <w:pStyle w:val="ListParagraph"/>
+        <w:numPr>
+          <w:ilvl w:val="0"/>
+          <w:numId w:val="2"/>
+        </w:numPr>
+        <w:ind w:left="1440"/>
+      </w:pPr>
+      <w:proofErr w:type="spellStart"/>
+      <w:r>
+        <w:t>is_delete</w:t>
+      </w:r>
+      <w:proofErr w:type="spellEnd"/>
     </w:p>
     <w:sectPr>
       <w:pgSz w:w="11906" w:h="16838"/>
@@ -3095,7 +3399,7 @@
   <a:extraClrSchemeLst/>
   <a:extLst>
     <a:ext uri="{05A4C25C-085E-4340-85A3-A5531E510DB2}">
-      <thm15:themeFamily xmlns="" xmlns:thm15="http://schemas.microsoft.com/office/thememl/2012/main" name="Office Theme" id="{62F939B6-93AF-4DB8-9C6B-D6C7DFDC589F}" vid="{4A3C46E8-61CC-4603-A589-7422A47A8E4A}"/>
+      <thm15:themeFamily xmlns:thm15="http://schemas.microsoft.com/office/thememl/2012/main" xmlns="" name="Office Theme" id="{62F939B6-93AF-4DB8-9C6B-D6C7DFDC589F}" vid="{4A3C46E8-61CC-4603-A589-7422A47A8E4A}"/>
     </a:ext>
   </a:extLst>
 </a:theme>

</xml_diff>

<commit_message>
Cosmetic changes is done
</commit_message>
<xml_diff>
--- a/Shivshakti Self Help Group.docx
+++ b/Shivshakti Self Help Group.docx
@@ -2234,6 +2234,167 @@
       <w:proofErr w:type="spellStart"/>
       <w:r>
         <w:lastRenderedPageBreak/>
+        <w:t>contact_us</w:t>
+      </w:r>
+      <w:proofErr w:type="spellEnd"/>
+    </w:p>
+    <w:p>
+      <w:pPr>
+        <w:pStyle w:val="ListParagraph"/>
+      </w:pPr>
+    </w:p>
+    <w:p>
+      <w:pPr>
+        <w:pStyle w:val="ListParagraph"/>
+        <w:numPr>
+          <w:ilvl w:val="1"/>
+          <w:numId w:val="2"/>
+        </w:numPr>
+      </w:pPr>
+      <w:r>
+        <w:t>id</w:t>
+      </w:r>
+    </w:p>
+    <w:p>
+      <w:pPr>
+        <w:pStyle w:val="ListParagraph"/>
+        <w:numPr>
+          <w:ilvl w:val="1"/>
+          <w:numId w:val="2"/>
+        </w:numPr>
+      </w:pPr>
+      <w:proofErr w:type="spellStart"/>
+      <w:r>
+        <w:t>user_id</w:t>
+      </w:r>
+      <w:proofErr w:type="spellEnd"/>
+    </w:p>
+    <w:p>
+      <w:pPr>
+        <w:pStyle w:val="ListParagraph"/>
+        <w:numPr>
+          <w:ilvl w:val="1"/>
+          <w:numId w:val="2"/>
+        </w:numPr>
+      </w:pPr>
+      <w:proofErr w:type="spellStart"/>
+      <w:r>
+        <w:t>society_</w:t>
+      </w:r>
+      <w:r>
+        <w:t>member_id</w:t>
+      </w:r>
+      <w:proofErr w:type="spellEnd"/>
+    </w:p>
+    <w:p>
+      <w:pPr>
+        <w:pStyle w:val="ListParagraph"/>
+        <w:numPr>
+          <w:ilvl w:val="1"/>
+          <w:numId w:val="2"/>
+        </w:numPr>
+      </w:pPr>
+      <w:proofErr w:type="spellStart"/>
+      <w:r>
+        <w:t>account_number</w:t>
+      </w:r>
+      <w:proofErr w:type="spellEnd"/>
+    </w:p>
+    <w:p>
+      <w:pPr>
+        <w:pStyle w:val="ListParagraph"/>
+        <w:numPr>
+          <w:ilvl w:val="1"/>
+          <w:numId w:val="2"/>
+        </w:numPr>
+      </w:pPr>
+      <w:r>
+        <w:t>name</w:t>
+      </w:r>
+    </w:p>
+    <w:p>
+      <w:pPr>
+        <w:pStyle w:val="ListParagraph"/>
+        <w:numPr>
+          <w:ilvl w:val="1"/>
+          <w:numId w:val="2"/>
+        </w:numPr>
+      </w:pPr>
+      <w:r>
+        <w:t>mobile</w:t>
+      </w:r>
+    </w:p>
+    <w:p>
+      <w:pPr>
+        <w:pStyle w:val="ListParagraph"/>
+        <w:numPr>
+          <w:ilvl w:val="1"/>
+          <w:numId w:val="2"/>
+        </w:numPr>
+      </w:pPr>
+      <w:r>
+        <w:t>type</w:t>
+      </w:r>
+    </w:p>
+    <w:p>
+      <w:pPr>
+        <w:pStyle w:val="ListParagraph"/>
+        <w:numPr>
+          <w:ilvl w:val="1"/>
+          <w:numId w:val="2"/>
+        </w:numPr>
+      </w:pPr>
+      <w:r>
+        <w:t>message</w:t>
+      </w:r>
+    </w:p>
+    <w:p>
+      <w:pPr>
+        <w:pStyle w:val="ListParagraph"/>
+        <w:numPr>
+          <w:ilvl w:val="1"/>
+          <w:numId w:val="2"/>
+        </w:numPr>
+      </w:pPr>
+      <w:proofErr w:type="spellStart"/>
+      <w:r>
+        <w:t>is_delete</w:t>
+      </w:r>
+      <w:proofErr w:type="spellEnd"/>
+    </w:p>
+    <w:p>
+      <w:pPr>
+        <w:pStyle w:val="ListParagraph"/>
+        <w:numPr>
+          <w:ilvl w:val="1"/>
+          <w:numId w:val="2"/>
+        </w:numPr>
+      </w:pPr>
+      <w:r>
+        <w:t>status</w:t>
+      </w:r>
+    </w:p>
+    <w:p>
+      <w:pPr>
+        <w:pStyle w:val="ListParagraph"/>
+      </w:pPr>
+    </w:p>
+    <w:p>
+      <w:pPr>
+        <w:pStyle w:val="ListParagraph"/>
+        <w:ind w:left="1440"/>
+      </w:pPr>
+    </w:p>
+    <w:p>
+      <w:pPr>
+        <w:pStyle w:val="ListParagraph"/>
+        <w:numPr>
+          <w:ilvl w:val="0"/>
+          <w:numId w:val="2"/>
+        </w:numPr>
+      </w:pPr>
+      <w:proofErr w:type="spellStart"/>
+      <w:r>
         <w:t>user_config</w:t>
       </w:r>
       <w:proofErr w:type="spellEnd"/>
@@ -3399,7 +3560,7 @@
   <a:extraClrSchemeLst/>
   <a:extLst>
     <a:ext uri="{05A4C25C-085E-4340-85A3-A5531E510DB2}">
-      <thm15:themeFamily xmlns:thm15="http://schemas.microsoft.com/office/thememl/2012/main" xmlns="" name="Office Theme" id="{62F939B6-93AF-4DB8-9C6B-D6C7DFDC589F}" vid="{4A3C46E8-61CC-4603-A589-7422A47A8E4A}"/>
+      <thm15:themeFamily xmlns="" xmlns:thm15="http://schemas.microsoft.com/office/thememl/2012/main" name="Office Theme" id="{62F939B6-93AF-4DB8-9C6B-D6C7DFDC589F}" vid="{4A3C46E8-61CC-4603-A589-7422A47A8E4A}"/>
     </a:ext>
   </a:extLst>
 </a:theme>

</xml_diff>